<commit_message>
Ajustes reporte de teste
</commit_message>
<xml_diff>
--- a/Gerência de Teste/SP_DadosdeTeste1.0.docx
+++ b/Gerência de Teste/SP_DadosdeTeste1.0.docx
@@ -688,94 +688,1001 @@
       </w:r>
     </w:p>
     <w:p>
+      <w:r>
+        <w:t>Senha</w:t>
+      </w:r>
+      <w:r>
+        <w:t>:</w:t>
+      </w:r>
+    </w:p>
+    <w:p>
+      <w:pPr>
+        <w:rPr>
+          <w:b/>
+        </w:rPr>
+      </w:pPr>
+    </w:p>
+    <w:p>
+      <w:pPr>
+        <w:rPr>
+          <w:b/>
+        </w:rPr>
+      </w:pPr>
+      <w:r>
+        <w:rPr>
+          <w:b/>
+        </w:rPr>
+        <w:t>Caso de teste CT014</w:t>
+      </w:r>
+      <w:r>
+        <w:rPr>
+          <w:b/>
+        </w:rPr>
+        <w:t>:</w:t>
+      </w:r>
+      <w:r>
+        <w:rPr>
+          <w:b/>
+        </w:rPr>
+        <w:tab/>
+      </w:r>
+    </w:p>
+    <w:p>
+      <w:proofErr w:type="spellStart"/>
+      <w:r>
+        <w:t>Login</w:t>
+      </w:r>
+      <w:proofErr w:type="spellEnd"/>
+      <w:r>
+        <w:t xml:space="preserve">: 303030303 </w:t>
+      </w:r>
+    </w:p>
+    <w:p>
+      <w:r>
+        <w:t>Senha</w:t>
+      </w:r>
+      <w:r>
+        <w:t>: ufba12</w:t>
+      </w:r>
+    </w:p>
+    <w:p/>
+    <w:p>
+      <w:pPr>
+        <w:rPr>
+          <w:b/>
+        </w:rPr>
+      </w:pPr>
+      <w:r>
+        <w:rPr>
+          <w:b/>
+        </w:rPr>
+        <w:t>Caso de teste CT015</w:t>
+      </w:r>
+      <w:r>
+        <w:rPr>
+          <w:b/>
+        </w:rPr>
+        <w:t>:</w:t>
+      </w:r>
+    </w:p>
+    <w:p>
+      <w:proofErr w:type="spellStart"/>
+      <w:r>
+        <w:t>Login</w:t>
+      </w:r>
+      <w:proofErr w:type="spellEnd"/>
+      <w:r>
+        <w:t xml:space="preserve">: 303030303 </w:t>
+      </w:r>
+    </w:p>
+    <w:p>
+      <w:r>
+        <w:t>Senha</w:t>
+      </w:r>
+      <w:r>
+        <w:t xml:space="preserve">: </w:t>
+      </w:r>
+    </w:p>
+    <w:p>
+      <w:pPr>
+        <w:rPr>
+          <w:b/>
+        </w:rPr>
+      </w:pPr>
+    </w:p>
+    <w:p>
+      <w:pPr>
+        <w:rPr>
+          <w:b/>
+        </w:rPr>
+      </w:pPr>
+      <w:r>
+        <w:rPr>
+          <w:b/>
+        </w:rPr>
+        <w:t>Caso de teste CT016</w:t>
+      </w:r>
+      <w:r>
+        <w:rPr>
+          <w:b/>
+        </w:rPr>
+        <w:t>:</w:t>
+      </w:r>
+    </w:p>
+    <w:p>
+      <w:proofErr w:type="spellStart"/>
+      <w:r>
+        <w:t>Login</w:t>
+      </w:r>
+      <w:proofErr w:type="spellEnd"/>
+      <w:r>
+        <w:t xml:space="preserve">: 303030303 </w:t>
+      </w:r>
+    </w:p>
+    <w:p>
+      <w:r>
+        <w:t>Senha</w:t>
+      </w:r>
+      <w:r>
+        <w:t>: ufba00</w:t>
+      </w:r>
+    </w:p>
+    <w:p>
+      <w:pPr>
+        <w:rPr>
+          <w:b/>
+        </w:rPr>
+      </w:pPr>
+    </w:p>
+    <w:p>
+      <w:pPr>
+        <w:rPr>
+          <w:b/>
+        </w:rPr>
+      </w:pPr>
+      <w:r>
+        <w:rPr>
+          <w:b/>
+        </w:rPr>
+        <w:t>Caso de teste CT017</w:t>
+      </w:r>
+      <w:r>
+        <w:rPr>
+          <w:b/>
+        </w:rPr>
+        <w:t>:</w:t>
+      </w:r>
+    </w:p>
+    <w:p>
+      <w:proofErr w:type="spellStart"/>
+      <w:r>
+        <w:t>Login</w:t>
+      </w:r>
+      <w:proofErr w:type="spellEnd"/>
+      <w:r>
+        <w:t xml:space="preserve">: 987654321 </w:t>
+      </w:r>
+    </w:p>
+    <w:p>
+      <w:pPr>
+        <w:rPr>
+          <w:b/>
+        </w:rPr>
+      </w:pPr>
+      <w:r>
+        <w:t>Senha</w:t>
+      </w:r>
+      <w:r>
+        <w:t>: ufba12</w:t>
+      </w:r>
+    </w:p>
+    <w:p>
+      <w:pPr>
+        <w:rPr>
+          <w:b/>
+        </w:rPr>
+      </w:pPr>
+    </w:p>
+    <w:p>
+      <w:pPr>
+        <w:rPr>
+          <w:b/>
+        </w:rPr>
+      </w:pPr>
+      <w:r>
+        <w:rPr>
+          <w:b/>
+        </w:rPr>
+        <w:t>Caso de teste CT018</w:t>
+      </w:r>
+      <w:r>
+        <w:rPr>
+          <w:b/>
+        </w:rPr>
+        <w:t>:</w:t>
+      </w:r>
+    </w:p>
+    <w:p>
+      <w:r>
+        <w:t>Tela um:</w:t>
+      </w:r>
+    </w:p>
+    <w:p>
+      <w:proofErr w:type="spellStart"/>
+      <w:r>
+        <w:t>Login</w:t>
+      </w:r>
+      <w:proofErr w:type="spellEnd"/>
+      <w:r>
+        <w:t xml:space="preserve">: 987654321 </w:t>
+      </w:r>
+    </w:p>
+    <w:p>
+      <w:pPr>
+        <w:rPr>
+          <w:b/>
+        </w:rPr>
+      </w:pPr>
+      <w:r>
+        <w:t>Senha</w:t>
+      </w:r>
+      <w:r>
+        <w:t>: ufba12</w:t>
+      </w:r>
+    </w:p>
+    <w:p>
+      <w:r>
+        <w:t>Tela três:</w:t>
+      </w:r>
+    </w:p>
+    <w:p>
+      <w:r>
+        <w:t>Nome completo: Seu Jorge</w:t>
+      </w:r>
+    </w:p>
+    <w:p>
+      <w:r>
+        <w:t>CFP: 01463164521</w:t>
+      </w:r>
+    </w:p>
+    <w:p>
+      <w:proofErr w:type="spellStart"/>
       <w:proofErr w:type="gramStart"/>
       <w:r>
+        <w:t>Login</w:t>
+      </w:r>
+      <w:proofErr w:type="spellEnd"/>
+      <w:r>
+        <w:t>:</w:t>
+      </w:r>
+      <w:proofErr w:type="gramEnd"/>
+      <w:r>
+        <w:t>141414141</w:t>
+      </w:r>
+    </w:p>
+    <w:p>
+      <w:r>
+        <w:t>Curso/Cargo: Musica</w:t>
+      </w:r>
+    </w:p>
+    <w:p>
+      <w:r>
+        <w:t>Senha: ufba12</w:t>
+      </w:r>
+    </w:p>
+    <w:p>
+      <w:proofErr w:type="gramStart"/>
+      <w:r>
         <w:t>e-mail</w:t>
       </w:r>
       <w:proofErr w:type="gramEnd"/>
       <w:r>
+        <w:t xml:space="preserve">: </w:t>
+      </w:r>
+      <w:hyperlink r:id="rId7" w:history="1">
+        <w:r>
+          <w:rPr>
+            <w:rStyle w:val="Hyperlink"/>
+          </w:rPr>
+          <w:t>inirailgap@hotmail.com</w:t>
+        </w:r>
+      </w:hyperlink>
+    </w:p>
+    <w:p>
+      <w:pPr>
+        <w:rPr>
+          <w:b/>
+        </w:rPr>
+      </w:pPr>
+    </w:p>
+    <w:p/>
+    <w:p>
+      <w:r>
+        <w:rPr>
+          <w:b/>
+        </w:rPr>
+        <w:t>Caso de teste CT019:</w:t>
+      </w:r>
+      <w:r>
+        <w:t xml:space="preserve"> </w:t>
+      </w:r>
+    </w:p>
+    <w:p>
+      <w:r>
+        <w:t>Tela um:</w:t>
+      </w:r>
+    </w:p>
+    <w:p>
+      <w:proofErr w:type="spellStart"/>
+      <w:r>
+        <w:t>Login</w:t>
+      </w:r>
+      <w:proofErr w:type="spellEnd"/>
+      <w:r>
+        <w:t xml:space="preserve">: 987654321 </w:t>
+      </w:r>
+    </w:p>
+    <w:p>
+      <w:pPr>
+        <w:rPr>
+          <w:b/>
+        </w:rPr>
+      </w:pPr>
+      <w:r>
+        <w:t>Senha</w:t>
+      </w:r>
+      <w:r>
+        <w:t>: ufba12</w:t>
+      </w:r>
+    </w:p>
+    <w:p>
+      <w:r>
+        <w:t>Tela três:</w:t>
+      </w:r>
+    </w:p>
+    <w:p>
+      <w:r>
+        <w:t xml:space="preserve">Nome completo: </w:t>
+      </w:r>
+    </w:p>
+    <w:p>
+      <w:r>
+        <w:t xml:space="preserve">CFP: </w:t>
+      </w:r>
+    </w:p>
+    <w:p>
+      <w:proofErr w:type="spellStart"/>
+      <w:proofErr w:type="gramStart"/>
+      <w:r>
+        <w:t>Login</w:t>
+      </w:r>
+      <w:proofErr w:type="spellEnd"/>
+      <w:r>
         <w:t>:</w:t>
       </w:r>
-    </w:p>
-    <w:p>
-      <w:pPr>
-        <w:rPr>
-          <w:b/>
-        </w:rPr>
-      </w:pPr>
-    </w:p>
-    <w:p>
-      <w:pPr>
-        <w:rPr>
-          <w:b/>
-        </w:rPr>
-      </w:pPr>
-      <w:r>
-        <w:rPr>
-          <w:b/>
-        </w:rPr>
-        <w:t>Caso de teste CT014</w:t>
-      </w:r>
-      <w:r>
-        <w:rPr>
-          <w:b/>
-        </w:rPr>
+      <w:proofErr w:type="gramEnd"/>
+      <w:r>
+        <w:t>141414141</w:t>
+      </w:r>
+    </w:p>
+    <w:p>
+      <w:r>
+        <w:t>Curso/Cargo: Musica</w:t>
+      </w:r>
+    </w:p>
+    <w:p>
+      <w:r>
+        <w:lastRenderedPageBreak/>
+        <w:t>Senha: ufba12</w:t>
+      </w:r>
+    </w:p>
+    <w:p>
+      <w:proofErr w:type="gramStart"/>
+      <w:r>
+        <w:t>e-mail</w:t>
+      </w:r>
+      <w:proofErr w:type="gramEnd"/>
+      <w:r>
+        <w:t xml:space="preserve">: </w:t>
+      </w:r>
+      <w:hyperlink r:id="rId8" w:history="1">
+        <w:r>
+          <w:rPr>
+            <w:rStyle w:val="Hyperlink"/>
+          </w:rPr>
+          <w:t>inirailgap@hotmail.com</w:t>
+        </w:r>
+      </w:hyperlink>
+    </w:p>
+    <w:p>
+      <w:pPr>
+        <w:rPr>
+          <w:b/>
+        </w:rPr>
+      </w:pPr>
+    </w:p>
+    <w:p>
+      <w:pPr>
+        <w:rPr>
+          <w:b/>
+        </w:rPr>
+      </w:pPr>
+      <w:r>
+        <w:rPr>
+          <w:b/>
+        </w:rPr>
+        <w:t>Caso de teste CT020:</w:t>
+      </w:r>
+    </w:p>
+    <w:p>
+      <w:r>
+        <w:t>Tela um:</w:t>
+      </w:r>
+    </w:p>
+    <w:p>
+      <w:proofErr w:type="spellStart"/>
+      <w:r>
+        <w:t>Login</w:t>
+      </w:r>
+      <w:proofErr w:type="spellEnd"/>
+      <w:r>
+        <w:t xml:space="preserve">: 987654321 </w:t>
+      </w:r>
+    </w:p>
+    <w:p>
+      <w:pPr>
+        <w:rPr>
+          <w:b/>
+        </w:rPr>
+      </w:pPr>
+      <w:r>
+        <w:t>Senha</w:t>
+      </w:r>
+      <w:r>
+        <w:t>: ufba12</w:t>
+      </w:r>
+    </w:p>
+    <w:p>
+      <w:r>
+        <w:t xml:space="preserve">Tela três: </w:t>
+      </w:r>
+    </w:p>
+    <w:p>
+      <w:r>
+        <w:t>Nome completo: Bob Esponja</w:t>
+      </w:r>
+    </w:p>
+    <w:p>
+      <w:r>
+        <w:t>CFP: 12345678901</w:t>
+      </w:r>
+    </w:p>
+    <w:p>
+      <w:proofErr w:type="spellStart"/>
+      <w:proofErr w:type="gramStart"/>
+      <w:r>
+        <w:t>Login</w:t>
+      </w:r>
+      <w:proofErr w:type="spellEnd"/>
+      <w:r>
         <w:t>:</w:t>
       </w:r>
-    </w:p>
-    <w:p/>
-    <w:p>
-      <w:pPr>
-        <w:rPr>
-          <w:b/>
-        </w:rPr>
-      </w:pPr>
-      <w:r>
-        <w:rPr>
-          <w:b/>
-        </w:rPr>
-        <w:t>Caso de teste CT015</w:t>
-      </w:r>
-    </w:p>
-    <w:p>
-      <w:pPr>
-        <w:rPr>
-          <w:b/>
-        </w:rPr>
-      </w:pPr>
-      <w:r>
-        <w:rPr>
-          <w:b/>
-        </w:rPr>
-        <w:t>Caso de teste CT016</w:t>
-      </w:r>
-    </w:p>
-    <w:p>
-      <w:pPr>
-        <w:rPr>
-          <w:b/>
-        </w:rPr>
-      </w:pPr>
-      <w:r>
-        <w:rPr>
-          <w:b/>
-        </w:rPr>
-        <w:t>Caso de teste CT017</w:t>
-      </w:r>
-    </w:p>
-    <w:p>
-      <w:pPr>
-        <w:rPr>
-          <w:b/>
-        </w:rPr>
-      </w:pPr>
-      <w:r>
-        <w:rPr>
-          <w:b/>
-        </w:rPr>
-        <w:t>Caso de teste CT018</w:t>
-      </w:r>
-    </w:p>
+      <w:proofErr w:type="gramEnd"/>
+      <w:r>
+        <w:t>141414141</w:t>
+      </w:r>
+    </w:p>
+    <w:p>
+      <w:r>
+        <w:t>Curso/Cargo: Musica</w:t>
+      </w:r>
+    </w:p>
+    <w:p>
+      <w:r>
+        <w:t>Senha: ufba12</w:t>
+      </w:r>
+    </w:p>
+    <w:p>
+      <w:proofErr w:type="gramStart"/>
+      <w:r>
+        <w:t>e-mail</w:t>
+      </w:r>
+      <w:proofErr w:type="gramEnd"/>
+      <w:r>
+        <w:t xml:space="preserve">: </w:t>
+      </w:r>
+      <w:hyperlink r:id="rId9" w:history="1">
+        <w:r>
+          <w:rPr>
+            <w:rStyle w:val="Hyperlink"/>
+          </w:rPr>
+          <w:t>inirailgap@hotmail.com</w:t>
+        </w:r>
+      </w:hyperlink>
+    </w:p>
+    <w:p>
+      <w:pPr>
+        <w:rPr>
+          <w:b/>
+        </w:rPr>
+      </w:pPr>
+    </w:p>
+    <w:p>
+      <w:pPr>
+        <w:rPr>
+          <w:b/>
+        </w:rPr>
+      </w:pPr>
+      <w:r>
+        <w:rPr>
+          <w:b/>
+        </w:rPr>
+        <w:t>Caso de teste CT021:</w:t>
+      </w:r>
+    </w:p>
+    <w:p>
+      <w:r>
+        <w:t>Tela um:</w:t>
+      </w:r>
+    </w:p>
+    <w:p>
+      <w:proofErr w:type="spellStart"/>
+      <w:r>
+        <w:t>Login</w:t>
+      </w:r>
+      <w:proofErr w:type="spellEnd"/>
+      <w:r>
+        <w:t xml:space="preserve">: 987654321 </w:t>
+      </w:r>
+    </w:p>
+    <w:p>
+      <w:pPr>
+        <w:rPr>
+          <w:b/>
+        </w:rPr>
+      </w:pPr>
+      <w:r>
+        <w:t>Senha</w:t>
+      </w:r>
+      <w:r>
+        <w:t>: ufba12</w:t>
+      </w:r>
+    </w:p>
+    <w:p>
+      <w:r>
+        <w:t>Tela dois:</w:t>
+      </w:r>
+    </w:p>
+    <w:p>
+      <w:r>
+        <w:t>Selecionado o usuário: Raul Seixas</w:t>
+      </w:r>
+    </w:p>
+    <w:p>
+      <w:r>
+        <w:t xml:space="preserve">Tela três: </w:t>
+      </w:r>
+    </w:p>
+    <w:p>
+      <w:r>
+        <w:t>Curso alterado: De Musica para Letras</w:t>
+      </w:r>
+    </w:p>
+    <w:p/>
+    <w:p>
+      <w:pPr>
+        <w:rPr>
+          <w:b/>
+        </w:rPr>
+      </w:pPr>
+      <w:r>
+        <w:rPr>
+          <w:b/>
+        </w:rPr>
+        <w:t>Caso de teste CT022:</w:t>
+      </w:r>
+    </w:p>
+    <w:p>
+      <w:r>
+        <w:t>Tela um:</w:t>
+      </w:r>
+    </w:p>
+    <w:p>
+      <w:proofErr w:type="spellStart"/>
+      <w:r>
+        <w:t>Login</w:t>
+      </w:r>
+      <w:proofErr w:type="spellEnd"/>
+      <w:r>
+        <w:t xml:space="preserve">: 987654321 </w:t>
+      </w:r>
+    </w:p>
+    <w:p>
+      <w:r>
+        <w:t>Senha</w:t>
+      </w:r>
+      <w:r>
+        <w:t>: ufba12</w:t>
+      </w:r>
+    </w:p>
+    <w:p>
+      <w:r>
+        <w:t>Tela dois:</w:t>
+      </w:r>
+    </w:p>
+    <w:p>
+      <w:proofErr w:type="spellStart"/>
+      <w:r>
+        <w:t>Usuario</w:t>
+      </w:r>
+      <w:proofErr w:type="spellEnd"/>
+      <w:r>
+        <w:t xml:space="preserve"> selecionado: </w:t>
+      </w:r>
+      <w:proofErr w:type="spellStart"/>
+      <w:r>
+        <w:t>Iury</w:t>
+      </w:r>
+      <w:proofErr w:type="spellEnd"/>
+      <w:r>
+        <w:t xml:space="preserve"> </w:t>
+      </w:r>
+      <w:proofErr w:type="spellStart"/>
+      <w:r>
+        <w:t>Oliveria</w:t>
+      </w:r>
+      <w:proofErr w:type="spellEnd"/>
+    </w:p>
+    <w:p>
+      <w:pPr>
+        <w:rPr>
+          <w:b/>
+        </w:rPr>
+      </w:pPr>
+    </w:p>
+    <w:p>
+      <w:pPr>
+        <w:rPr>
+          <w:b/>
+        </w:rPr>
+      </w:pPr>
+      <w:r>
+        <w:rPr>
+          <w:b/>
+        </w:rPr>
+        <w:t>Caso de teste CT023:</w:t>
+      </w:r>
+    </w:p>
+    <w:p>
+      <w:proofErr w:type="spellStart"/>
+      <w:r>
+        <w:t>Login</w:t>
+      </w:r>
+      <w:proofErr w:type="spellEnd"/>
+      <w:r>
+        <w:t xml:space="preserve">: 987654321 </w:t>
+      </w:r>
+    </w:p>
+    <w:p>
+      <w:pPr>
+        <w:rPr>
+          <w:b/>
+        </w:rPr>
+      </w:pPr>
+      <w:r>
+        <w:t>Senha</w:t>
+      </w:r>
+      <w:r>
+        <w:t>: ufba12</w:t>
+      </w:r>
+    </w:p>
+    <w:p>
+      <w:pPr>
+        <w:rPr>
+          <w:b/>
+        </w:rPr>
+      </w:pPr>
+    </w:p>
+    <w:p>
+      <w:pPr>
+        <w:rPr>
+          <w:b/>
+        </w:rPr>
+      </w:pPr>
+      <w:r>
+        <w:rPr>
+          <w:b/>
+        </w:rPr>
+        <w:t>Caso de teste CT024:</w:t>
+      </w:r>
+    </w:p>
+    <w:p>
+      <w:proofErr w:type="spellStart"/>
+      <w:r>
+        <w:t>Login</w:t>
+      </w:r>
+      <w:proofErr w:type="spellEnd"/>
+      <w:r>
+        <w:t xml:space="preserve">: 987654321 </w:t>
+      </w:r>
+    </w:p>
+    <w:p>
+      <w:pPr>
+        <w:rPr>
+          <w:b/>
+        </w:rPr>
+      </w:pPr>
+      <w:r>
+        <w:t>Senha</w:t>
+      </w:r>
+      <w:r>
+        <w:t>: ufba12</w:t>
+      </w:r>
+    </w:p>
+    <w:p>
+      <w:pPr>
+        <w:rPr>
+          <w:b/>
+        </w:rPr>
+      </w:pPr>
+    </w:p>
+    <w:p>
+      <w:pPr>
+        <w:rPr>
+          <w:b/>
+        </w:rPr>
+      </w:pPr>
+      <w:r>
+        <w:rPr>
+          <w:b/>
+        </w:rPr>
+        <w:t>Caso de teste CT025:</w:t>
+      </w:r>
+    </w:p>
+    <w:p>
+      <w:proofErr w:type="spellStart"/>
+      <w:r>
+        <w:t>Login</w:t>
+      </w:r>
+      <w:proofErr w:type="spellEnd"/>
+      <w:r>
+        <w:t xml:space="preserve">: 444444444 </w:t>
+      </w:r>
+    </w:p>
+    <w:p>
+      <w:r>
+        <w:t>Senha</w:t>
+      </w:r>
+      <w:r>
+        <w:t>: ufba12</w:t>
+      </w:r>
+    </w:p>
+    <w:p>
+      <w:r>
+        <w:t>Vaga selecionada: 0103</w:t>
+      </w:r>
+    </w:p>
+    <w:p>
+      <w:pPr>
+        <w:rPr>
+          <w:b/>
+        </w:rPr>
+      </w:pPr>
+    </w:p>
+    <w:p>
+      <w:pPr>
+        <w:rPr>
+          <w:b/>
+        </w:rPr>
+      </w:pPr>
+    </w:p>
+    <w:p>
+      <w:pPr>
+        <w:rPr>
+          <w:b/>
+        </w:rPr>
+      </w:pPr>
+    </w:p>
+    <w:p>
+      <w:r>
+        <w:rPr>
+          <w:b/>
+        </w:rPr>
+        <w:t>Caso de teste CT026:</w:t>
+      </w:r>
+      <w:r>
+        <w:t xml:space="preserve"> </w:t>
+      </w:r>
+    </w:p>
+    <w:p>
+      <w:proofErr w:type="spellStart"/>
+      <w:r>
+        <w:t>Login</w:t>
+      </w:r>
+      <w:proofErr w:type="spellEnd"/>
+      <w:r>
+        <w:t xml:space="preserve">: </w:t>
+      </w:r>
+      <w:r>
+        <w:t>666666666</w:t>
+      </w:r>
+    </w:p>
+    <w:p>
+      <w:r>
+        <w:t>Senha</w:t>
+      </w:r>
+      <w:r>
+        <w:t>: ufba12</w:t>
+      </w:r>
+    </w:p>
+    <w:p>
+      <w:r>
+        <w:t>Vaga selecionada: 0103</w:t>
+      </w:r>
+    </w:p>
+    <w:p>
+      <w:pPr>
+        <w:rPr>
+          <w:b/>
+        </w:rPr>
+      </w:pPr>
+    </w:p>
+    <w:p>
+      <w:pPr>
+        <w:rPr>
+          <w:b/>
+        </w:rPr>
+      </w:pPr>
+      <w:r>
+        <w:rPr>
+          <w:b/>
+        </w:rPr>
+        <w:t>Caso de teste CT027:</w:t>
+      </w:r>
+    </w:p>
+    <w:p>
+      <w:proofErr w:type="spellStart"/>
+      <w:r>
+        <w:t>Login</w:t>
+      </w:r>
+      <w:proofErr w:type="spellEnd"/>
+      <w:r>
+        <w:t>: 111111111</w:t>
+      </w:r>
+    </w:p>
+    <w:p>
+      <w:r>
+        <w:t>Senha</w:t>
+      </w:r>
+      <w:r>
+        <w:t>: ufba12</w:t>
+      </w:r>
+    </w:p>
+    <w:p>
+      <w:r>
+        <w:t>Vaga selecionada: 0101</w:t>
+      </w:r>
+    </w:p>
+    <w:p/>
+    <w:p>
+      <w:pPr>
+        <w:rPr>
+          <w:b/>
+        </w:rPr>
+      </w:pPr>
+      <w:r>
+        <w:rPr>
+          <w:b/>
+        </w:rPr>
+        <w:t>Caso de teste CT028:</w:t>
+      </w:r>
+    </w:p>
+    <w:p>
+      <w:proofErr w:type="spellStart"/>
+      <w:r>
+        <w:t>Login</w:t>
+      </w:r>
+      <w:proofErr w:type="spellEnd"/>
+      <w:r>
+        <w:t>: 147147147</w:t>
+      </w:r>
+    </w:p>
+    <w:p>
+      <w:r>
+        <w:t>Senha</w:t>
+      </w:r>
+      <w:r>
+        <w:t>: ufba12</w:t>
+      </w:r>
+    </w:p>
+    <w:p>
+      <w:r>
+        <w:t>Vaga selecionada: 0303</w:t>
+      </w:r>
+    </w:p>
+    <w:p/>
+    <w:p>
+      <w:pPr>
+        <w:rPr>
+          <w:b/>
+        </w:rPr>
+      </w:pPr>
+      <w:r>
+        <w:rPr>
+          <w:b/>
+        </w:rPr>
+        <w:t>Caso de teste CT029:</w:t>
+      </w:r>
+    </w:p>
+    <w:p>
+      <w:proofErr w:type="spellStart"/>
+      <w:r>
+        <w:t>Login</w:t>
+      </w:r>
+      <w:proofErr w:type="spellEnd"/>
+      <w:r>
+        <w:t>: 999999999</w:t>
+      </w:r>
+    </w:p>
+    <w:p>
+      <w:r>
+        <w:t>Senha</w:t>
+      </w:r>
+      <w:r>
+        <w:t>: ufba12</w:t>
+      </w:r>
+    </w:p>
+    <w:p>
+      <w:r>
+        <w:t>Vaga selecionada: 0</w:t>
+      </w:r>
+      <w:r>
+        <w:t>201</w:t>
+      </w:r>
+    </w:p>
+    <w:p/>
+    <w:p>
+      <w:pPr>
+        <w:rPr>
+          <w:b/>
+        </w:rPr>
+      </w:pPr>
+      <w:r>
+        <w:rPr>
+          <w:b/>
+        </w:rPr>
+        <w:t>Caso de teste CT030:</w:t>
+      </w:r>
+    </w:p>
+    <w:p>
+      <w:proofErr w:type="spellStart"/>
+      <w:r>
+        <w:t>Login</w:t>
+      </w:r>
+      <w:proofErr w:type="spellEnd"/>
+      <w:r>
+        <w:t xml:space="preserve">: </w:t>
+      </w:r>
+      <w:r>
+        <w:t>111111111</w:t>
+      </w:r>
+    </w:p>
+    <w:p>
+      <w:r>
+        <w:t>Vaga: 0101</w:t>
+      </w:r>
+    </w:p>
+    <w:p/>
+    <w:p/>
+    <w:p/>
+    <w:p>
+      <w:pPr>
+        <w:rPr>
+          <w:b/>
+        </w:rPr>
+      </w:pPr>
+    </w:p>
+    <w:p/>
     <w:p/>
     <w:sectPr>
       <w:pgSz w:w="11906" w:h="16838"/>
@@ -948,7 +1855,7 @@
     <w:name w:val="Normal"/>
     <w:aliases w:val="PSC_Normal"/>
     <w:qFormat/>
-    <w:rsid w:val="008D5618"/>
+    <w:rsid w:val="000D161E"/>
     <w:pPr>
       <w:spacing w:before="60" w:after="60" w:line="240" w:lineRule="auto"/>
       <w:jc w:val="both"/>
@@ -1341,7 +2248,7 @@
   <a:extraClrSchemeLst/>
   <a:extLst>
     <a:ext uri="{05A4C25C-085E-4340-85A3-A5531E510DB2}">
-      <thm15:themeFamily xmlns="" xmlns:thm15="http://schemas.microsoft.com/office/thememl/2012/main" name="Office Theme" id="{62F939B6-93AF-4DB8-9C6B-D6C7DFDC589F}" vid="{4A3C46E8-61CC-4603-A589-7422A47A8E4A}"/>
+      <thm15:themeFamily xmlns:thm15="http://schemas.microsoft.com/office/thememl/2012/main" xmlns="" name="Office Theme" id="{62F939B6-93AF-4DB8-9C6B-D6C7DFDC589F}" vid="{4A3C46E8-61CC-4603-A589-7422A47A8E4A}"/>
     </a:ext>
   </a:extLst>
 </a:theme>

</xml_diff>